<commit_message>
changes for Executive summary
</commit_message>
<xml_diff>
--- a/reports/Executive Summary.docx
+++ b/reports/Executive Summary.docx
@@ -1090,7 +1090,7 @@
           <w:sz w:val="22"/>
           <w:szCs w:val="22"/>
         </w:rPr>
-        <w:t>The primary objective of this project was to develop a robust machine learning pipeline capable of accurately predicting diabetes likelihood using a comprehensive set of clinical, lifestyle, and family history data. The dataset comprised eight numerical features—including glucose levels, blood pressure, insulin, BMI, age, and diabetes pedigree function—alongside categorical attributes such as physical activity level and family history of diabetes. However, the data presented multiple challenges: missing values, medically implausible zero entries, measurement noise, duplicate records, and a moderate class imbalance where diabetic cases were underrepresented relative to non-diabetic cases. The overarching goal was to systematically clean and preprocess the data, engineer clinically meaningful features, address class imbalance, and train a diverse array of supervised models. Each model was rigorously evaluated not only on standard performance metrics but also on error patterns, fairness considerations, and ethical implications for real-world healthcare deployment.</w:t>
+        <w:t>This project aimed to develop a machine learning workflow that could help estimate the likelihood of diabetes using clinical and lifestyle-related information. The dataset used for this study contained measurements such as glucose level, insulin, BMI, blood pressure, age, diabetes pedigree function, and additional fields indicating family history and physical activity habits. Although rich, the dataset was far from clean. Many records had missing or unrealistic values (such as zeros where measurements were medically impossible), duplicate entries, and an unequal distribution between healthy and diabetic cases. Our focus was to clean the data responsibly, engineer meaningful features, handle imbalance between the two classes, and then test a range of machine learning models to identify which approach was most suitable for real-world use.</w:t>
       </w:r>
     </w:p>
     <w:p>
@@ -1132,69 +1132,7 @@
           <w:sz w:val="22"/>
           <w:szCs w:val="22"/>
         </w:rPr>
-        <w:t>Exploratory data analysis uncovered several critical insights that guided subsequent preprocessing and modelling decisions. Distributions of key clinical variables were often right-skewed, with many features containing zeros in place of missing data—values that are clinically impossible for measures such as blood pressure, skin thickness, and insulin. These entries were treated as missing and slated for imputation using column means</w:t>
-      </w:r>
-      <w:r>
-        <w:rPr>
-          <w:rFonts w:ascii="Arial" w:hAnsi="Arial" w:cs="Arial"/>
-          <w:sz w:val="22"/>
-          <w:szCs w:val="22"/>
-        </w:rPr>
-        <w:t xml:space="preserve"> while categorical columns imputed as </w:t>
-      </w:r>
-      <w:r>
-        <w:rPr>
-          <w:rFonts w:ascii="Arial" w:hAnsi="Arial" w:cs="Arial"/>
-          <w:sz w:val="22"/>
-          <w:szCs w:val="22"/>
-        </w:rPr>
-        <w:t>mode</w:t>
-      </w:r>
-      <w:r>
-        <w:rPr>
-          <w:rFonts w:ascii="Arial" w:hAnsi="Arial" w:cs="Arial"/>
-          <w:sz w:val="22"/>
-          <w:szCs w:val="22"/>
-        </w:rPr>
-        <w:t>.</w:t>
-      </w:r>
-    </w:p>
-    <w:p>
-      <w:pPr>
-        <w:pStyle w:val="TableTitle1"/>
-        <w:jc w:val="left"/>
-        <w:rPr>
-          <w:rFonts w:ascii="Arial" w:hAnsi="Arial" w:cs="Arial"/>
-          <w:sz w:val="22"/>
-          <w:szCs w:val="22"/>
-        </w:rPr>
-      </w:pPr>
-      <w:r>
-        <w:rPr>
-          <w:rFonts w:ascii="Arial" w:hAnsi="Arial" w:cs="Arial"/>
-          <w:sz w:val="22"/>
-          <w:szCs w:val="22"/>
-        </w:rPr>
-        <w:t>Univariate analysis confirmed the expected right-skew in numerical predictors and highlighted a class imbalance in the target variable, with only approximately 35% of cases representing positive diabetes diagnoses. Correlation analysis identified glucose, BMI, age, and number of pregnancies as the strongest numerical predictors of diabetes. Physical activity level showed a protective effect, while other variables exhibited weaker associations. Analysis of categorical features revealed that higher physical activity levels corresponded to lower diabetes prevalence, and individuals with a strong family history exhibited a 50% diabetes rate—substantially higher than those with moderate or no family history, underscoring heredity as a significant risk factor.</w:t>
-      </w:r>
-    </w:p>
-    <w:p>
-      <w:pPr>
-        <w:pStyle w:val="TableTitle1"/>
-        <w:jc w:val="left"/>
-        <w:rPr>
-          <w:rFonts w:ascii="Arial" w:hAnsi="Arial" w:cs="Arial"/>
-          <w:sz w:val="22"/>
-          <w:szCs w:val="22"/>
-        </w:rPr>
-      </w:pPr>
-      <w:r>
-        <w:rPr>
-          <w:rFonts w:ascii="Arial" w:hAnsi="Arial" w:cs="Arial"/>
-          <w:sz w:val="22"/>
-          <w:szCs w:val="22"/>
-        </w:rPr>
-        <w:t>Outlier analysis flagged extreme metabolic profiles, particularly among younger patients (&lt;30 years) exhibiting concurrent elevations in glucose, insulin, and blood pressure. Notable examples included a 21-year-old with insulin levels of 480 µU/mL and a 28-year-old with insulin at 579 µU/mL—values indicative of severe insulin resistance or potential data entry errors. These cases warrant further clinical review to distinguish between genuine metabolic syndrome and data anomalies.</w:t>
+        <w:t>Initial exploration revealed important patterns that shaped later decisions. Key predictors such as glucose, BMI, age, and number of pregnancies showed strong differences between diabetic and non-diabetic groups, which aligned well with established medical understanding. However, the analysis also highlighted problem areas. For example, more than a third of insulin values were either missing or filled with zeros, despite glucose levels not matching the expected patterns. Skin thickness and BMI also showed gaps, suggesting inconsistent diagnostics. There was also a noticeable class imbalance, with diabetic cases forming only about one-third of the sample. Without correction, models would likely lean toward predicting “no diabetes,” which would create ethical concerns in a real screening context.</w:t>
       </w:r>
     </w:p>
     <w:p>
@@ -1255,51 +1193,7 @@
           <w:sz w:val="22"/>
           <w:szCs w:val="22"/>
         </w:rPr>
-        <w:t xml:space="preserve">The data preparation phase systematically addressed duplicates, missing values, outliers, categorical encoding, and class imbalance. Clinically invalid zeros were replaced with column means or medians. Categorical variables were label-encoded, and new clinically relevant </w:t>
-      </w:r>
-      <w:r>
-        <w:rPr>
-          <w:rFonts w:ascii="Arial" w:hAnsi="Arial" w:cs="Arial"/>
-          <w:sz w:val="22"/>
-          <w:szCs w:val="22"/>
-        </w:rPr>
-        <w:lastRenderedPageBreak/>
-        <w:t>features were engineered, including age bands, BMI categories (underweight, normal, overweight, obese), and glucose risk strata. To mitigate class imbalance, Synthetic Minority Oversampling Technique (SMOTE) was applied, generating synthetic diabetic cases to balance the training set.</w:t>
-      </w:r>
-    </w:p>
-    <w:p>
-      <w:pPr>
-        <w:pStyle w:val="TableTitle1"/>
-        <w:jc w:val="left"/>
-        <w:rPr>
-          <w:rFonts w:ascii="Arial" w:hAnsi="Arial" w:cs="Arial"/>
-          <w:sz w:val="22"/>
-          <w:szCs w:val="22"/>
-        </w:rPr>
-      </w:pPr>
-      <w:r>
-        <w:rPr>
-          <w:rFonts w:ascii="Arial" w:hAnsi="Arial" w:cs="Arial"/>
-          <w:sz w:val="22"/>
-          <w:szCs w:val="22"/>
-        </w:rPr>
-        <w:t xml:space="preserve">Advanced feature engineering introduced clinically inspired interaction terms (e.g., glucose–insulin product), composite risk scores, HOMA-IR calculations (a marker of insulin resistance) and age-adjusted </w:t>
-      </w:r>
-      <w:r>
-        <w:rPr>
-          <w:rFonts w:ascii="Arial" w:hAnsi="Arial" w:cs="Arial"/>
-          <w:sz w:val="22"/>
-          <w:szCs w:val="22"/>
-        </w:rPr>
-        <w:t>biomarkers. The</w:t>
-      </w:r>
-      <w:r>
-        <w:rPr>
-          <w:rFonts w:ascii="Arial" w:hAnsi="Arial" w:cs="Arial"/>
-          <w:sz w:val="22"/>
-          <w:szCs w:val="22"/>
-        </w:rPr>
-        <w:t xml:space="preserve"> final preprocessed dataset encompassed both original and engineered features, optimized for supervised modeling.</w:t>
+        <w:t>Data preparation consisted of multiple steps, each designed to reduce harm caused by noisy measurements. Numerical gaps were filled using central values, categorical attributes were encoded numerically, and the dataset was enriched using medically relevant groupings, such as BMI categories and glucose-risk levels. Since the diabetic class was significantly smaller, SMOTE was applied to better represent it during training. While synthetic samples improved balance, we noted that this may not perfectly represent clinical diversity. Several derived indicators—such as HOMA-IR (a known insulin resistance measure), risk scores, and metabolic combinations—were added to provide models with relationships that were not obvious in raw values alone.</w:t>
       </w:r>
     </w:p>
     <w:p>
@@ -1341,83 +1235,71 @@
           <w:sz w:val="22"/>
           <w:szCs w:val="22"/>
         </w:rPr>
-        <w:t>A comprehensive evaluation of over ten supervised models—including logistic regression, decision trees, SVM, Gradient Boosting variants (XGBoost, LightGBM, HistGradientBoosting), Random Forest, and ensemble Voting Classifiers—identified </w:t>
+        <w:t xml:space="preserve">Multiple machine-learning models were evaluated, ranging from simpler interpretable approaches like logistic regression to more complex gradient-based ensembles, including </w:t>
+      </w:r>
+      <w:proofErr w:type="spellStart"/>
+      <w:r>
+        <w:rPr>
+          <w:rFonts w:ascii="Arial" w:hAnsi="Arial" w:cs="Arial"/>
+          <w:sz w:val="22"/>
+          <w:szCs w:val="22"/>
+        </w:rPr>
+        <w:t>XGBoost</w:t>
+      </w:r>
+      <w:proofErr w:type="spellEnd"/>
+      <w:r>
+        <w:rPr>
+          <w:rFonts w:ascii="Arial" w:hAnsi="Arial" w:cs="Arial"/>
+          <w:sz w:val="22"/>
+          <w:szCs w:val="22"/>
+        </w:rPr>
+        <w:t xml:space="preserve"> and HistGradientBoosting. After tuning, the strongest models produced highly competitive results, achieving F1 scores close to 0.89 on the validation set. With threshold adjustments, these models reached recall values nearing 0.94, which is desirable for medical screening because missing true diabetic cases carries more risk than false alarms. Across </w:t>
       </w:r>
       <w:r>
         <w:rPr>
           <w:rFonts w:ascii="Arial" w:hAnsi="Arial" w:cs="Arial"/>
-          <w:b/>
-          <w:bCs/>
           <w:sz w:val="22"/>
           <w:szCs w:val="22"/>
         </w:rPr>
-        <w:t>HistGradientBoosting</w:t>
+        <w:lastRenderedPageBreak/>
+        <w:t xml:space="preserve">almost all models, glucose, BMI, and age emerged as consistently meaningful contributors. Models that attempted clustering did produce identifiable subgroups, but they did not </w:t>
       </w:r>
+      <w:proofErr w:type="spellStart"/>
       <w:r>
         <w:rPr>
           <w:rFonts w:ascii="Arial" w:hAnsi="Arial" w:cs="Arial"/>
           <w:sz w:val="22"/>
           <w:szCs w:val="22"/>
         </w:rPr>
-        <w:t> and the </w:t>
+        <w:t>generalise</w:t>
       </w:r>
+      <w:proofErr w:type="spellEnd"/>
       <w:r>
         <w:rPr>
           <w:rFonts w:ascii="Arial" w:hAnsi="Arial" w:cs="Arial"/>
-          <w:b/>
-          <w:bCs/>
           <w:sz w:val="22"/>
           <w:szCs w:val="22"/>
         </w:rPr>
-        <w:t>Voting Classifier</w:t>
+        <w:t xml:space="preserve"> well for direct prediction, confirming that supervised learning was more reliable for this task.</w:t>
       </w:r>
-      <w:r>
+    </w:p>
+    <w:p>
+      <w:pPr>
+        <w:pStyle w:val="TableTitle1"/>
+        <w:jc w:val="left"/>
         <w:rPr>
           <w:rFonts w:ascii="Arial" w:hAnsi="Arial" w:cs="Arial"/>
           <w:sz w:val="22"/>
           <w:szCs w:val="22"/>
         </w:rPr>
-        <w:t> as top performers, achieving F1 scores of approximately 0.8</w:t>
-      </w:r>
+      </w:pPr>
       <w:r>
         <w:rPr>
           <w:rFonts w:ascii="Arial" w:hAnsi="Arial" w:cs="Arial"/>
           <w:sz w:val="22"/>
           <w:szCs w:val="22"/>
         </w:rPr>
-        <w:t>87</w:t>
-      </w:r>
-      <w:r>
-        <w:rPr>
-          <w:rFonts w:ascii="Arial" w:hAnsi="Arial" w:cs="Arial"/>
-          <w:sz w:val="22"/>
-          <w:szCs w:val="22"/>
-        </w:rPr>
-        <w:t xml:space="preserve">. Probability-threshold tuning was employed to prioritize recall (sensitivity), reaching up to </w:t>
-      </w:r>
-      <w:r>
-        <w:rPr>
-          <w:rFonts w:ascii="Arial" w:hAnsi="Arial" w:cs="Arial"/>
-          <w:sz w:val="22"/>
-          <w:szCs w:val="22"/>
-        </w:rPr>
-        <w:t>0.94</w:t>
-      </w:r>
-      <w:r>
-        <w:rPr>
-          <w:rFonts w:ascii="Arial" w:hAnsi="Arial" w:cs="Arial"/>
-          <w:sz w:val="22"/>
-          <w:szCs w:val="22"/>
-        </w:rPr>
-        <w:t>0</w:t>
-      </w:r>
-      <w:r>
-        <w:rPr>
-          <w:rFonts w:ascii="Arial" w:hAnsi="Arial" w:cs="Arial"/>
-          <w:sz w:val="22"/>
-          <w:szCs w:val="22"/>
-        </w:rPr>
-        <w:t xml:space="preserve"> at calibrated thresholds to minimize false negatives—a critical consideration given the higher clinical risk of undiagnosed diabetes. Glucose, BMI, and age consistently emerged as the dominant predictors across tree-based models. Unsupervised clustering techniques revealed meaningful patient subgroups but performed poorly when repurposed for classification, reaffirming the necessity of supervised approaches for diagnostic prediction. The final tuned models demonstrate strong predictive performance while thoughtfully balancing precision–recall trade-offs in alignment with clinical priorities.</w:t>
+        <w:t>Overall, the final approach produced models that balanced accuracy and medical responsibility. The results demonstrated that through careful preprocessing, feature design, and balanced evaluation metrics, machine learning can support diabetes screening effectively. However, proper interpretation, transparency in usage, and awareness of dataset limitations remain important if such a system were ever used in a real healthcare setting.</w:t>
       </w:r>
     </w:p>
     <w:sectPr>
@@ -2105,7 +1987,6 @@
   <w:style w:type="character" w:default="1" w:styleId="DefaultParagraphFont">
     <w:name w:val="Default Paragraph Font"/>
     <w:uiPriority w:val="1"/>
-    <w:semiHidden/>
     <w:unhideWhenUsed/>
   </w:style>
   <w:style w:type="table" w:default="1" w:styleId="TableNormal">

</xml_diff>

<commit_message>
changes from izhar before finalization
</commit_message>
<xml_diff>
--- a/reports/Executive Summary.docx
+++ b/reports/Executive Summary.docx
@@ -1,6 +1,6 @@
 
 <file path=word/document.xml><?xml version="1.0" encoding="utf-8"?>
-<w:document xmlns:wpc="http://schemas.microsoft.com/office/word/2010/wordprocessingCanvas" xmlns:cx="http://schemas.microsoft.com/office/drawing/2014/chartex" xmlns:cx1="http://schemas.microsoft.com/office/drawing/2015/9/8/chartex" xmlns:cx2="http://schemas.microsoft.com/office/drawing/2015/10/21/chartex" xmlns:cx3="http://schemas.microsoft.com/office/drawing/2016/5/9/chartex" xmlns:cx4="http://schemas.microsoft.com/office/drawing/2016/5/10/chartex" xmlns:cx5="http://schemas.microsoft.com/office/drawing/2016/5/11/chartex" xmlns:cx6="http://schemas.microsoft.com/office/drawing/2016/5/12/chartex" xmlns:cx7="http://schemas.microsoft.com/office/drawing/2016/5/13/chartex" xmlns:cx8="http://schemas.microsoft.com/office/drawing/2016/5/14/chartex" xmlns:mc="http://schemas.openxmlformats.org/markup-compatibility/2006" xmlns:aink="http://schemas.microsoft.com/office/drawing/2016/ink" xmlns:am3d="http://schemas.microsoft.com/office/drawing/2017/model3d" xmlns:o="urn:schemas-microsoft-com:office:office" xmlns:oel="http://schemas.microsoft.com/office/2019/extlst" xmlns:r="http://schemas.openxmlformats.org/officeDocument/2006/relationships" xmlns:m="http://schemas.openxmlformats.org/officeDocument/2006/math" xmlns:v="urn:schemas-microsoft-com:vml" xmlns:wp14="http://schemas.microsoft.com/office/word/2010/wordprocessingDrawing" xmlns:wp="http://schemas.openxmlformats.org/drawingml/2006/wordprocessingDrawing" xmlns:w10="urn:schemas-microsoft-com:office:word" xmlns:w="http://schemas.openxmlformats.org/wordprocessingml/2006/main" xmlns:w14="http://schemas.microsoft.com/office/word/2010/wordml" xmlns:w15="http://schemas.microsoft.com/office/word/2012/wordml" xmlns:w16cex="http://schemas.microsoft.com/office/word/2018/wordml/cex" xmlns:w16cid="http://schemas.microsoft.com/office/word/2016/wordml/cid" xmlns:w16="http://schemas.microsoft.com/office/word/2018/wordml" xmlns:w16du="http://schemas.microsoft.com/office/word/2023/wordml/word16du" xmlns:w16sdtdh="http://schemas.microsoft.com/office/word/2020/wordml/sdtdatahash" xmlns:w16sdtfl="http://schemas.microsoft.com/office/word/2024/wordml/sdtformatlock" xmlns:w16se="http://schemas.microsoft.com/office/word/2015/wordml/symex" xmlns:wpg="http://schemas.microsoft.com/office/word/2010/wordprocessingGroup" xmlns:wpi="http://schemas.microsoft.com/office/word/2010/wordprocessingInk" xmlns:wne="http://schemas.microsoft.com/office/word/2006/wordml" xmlns:wps="http://schemas.microsoft.com/office/word/2010/wordprocessingShape" mc:Ignorable="w14 w15 w16se w16cid w16 w16cex w16sdtdh w16sdtfl w16du wp14">
+<w:document xmlns:wpc="http://schemas.microsoft.com/office/word/2010/wordprocessingCanvas" xmlns:cx="http://schemas.microsoft.com/office/drawing/2014/chartex" xmlns:cx1="http://schemas.microsoft.com/office/drawing/2015/9/8/chartex" xmlns:cx2="http://schemas.microsoft.com/office/drawing/2015/10/21/chartex" xmlns:cx3="http://schemas.microsoft.com/office/drawing/2016/5/9/chartex" xmlns:cx4="http://schemas.microsoft.com/office/drawing/2016/5/10/chartex" xmlns:cx5="http://schemas.microsoft.com/office/drawing/2016/5/11/chartex" xmlns:cx6="http://schemas.microsoft.com/office/drawing/2016/5/12/chartex" xmlns:cx7="http://schemas.microsoft.com/office/drawing/2016/5/13/chartex" xmlns:cx8="http://schemas.microsoft.com/office/drawing/2016/5/14/chartex" xmlns:mc="http://schemas.openxmlformats.org/markup-compatibility/2006" xmlns:aink="http://schemas.microsoft.com/office/drawing/2016/ink" xmlns:am3d="http://schemas.microsoft.com/office/drawing/2017/model3d" xmlns:o="urn:schemas-microsoft-com:office:office" xmlns:oel="http://schemas.microsoft.com/office/2019/extlst" xmlns:r="http://schemas.openxmlformats.org/officeDocument/2006/relationships" xmlns:m="http://schemas.openxmlformats.org/officeDocument/2006/math" xmlns:v="urn:schemas-microsoft-com:vml" xmlns:wp14="http://schemas.microsoft.com/office/word/2010/wordprocessingDrawing" xmlns:wp="http://schemas.openxmlformats.org/drawingml/2006/wordprocessingDrawing" xmlns:w10="urn:schemas-microsoft-com:office:word" xmlns:w="http://schemas.openxmlformats.org/wordprocessingml/2006/main" xmlns:w14="http://schemas.microsoft.com/office/word/2010/wordml" xmlns:w15="http://schemas.microsoft.com/office/word/2012/wordml" xmlns:w16cex="http://schemas.microsoft.com/office/word/2018/wordml/cex" xmlns:w16cid="http://schemas.microsoft.com/office/word/2016/wordml/cid" xmlns:w16="http://schemas.microsoft.com/office/word/2018/wordml" xmlns:w16du="http://schemas.microsoft.com/office/word/2023/wordml/word16du" xmlns:w16sdtdh="http://schemas.microsoft.com/office/word/2020/wordml/sdtdatahash" xmlns:w16sdtfl="http://schemas.microsoft.com/office/word/2024/wordml/sdtformatlock" xmlns:w16se="http://schemas.microsoft.com/office/word/2015/wordml/symex" xmlns:wpg="http://schemas.microsoft.com/office/word/2010/wordprocessingGroup" xmlns:wpi="http://schemas.microsoft.com/office/word/2010/wordprocessingInk" xmlns:wne="http://schemas.microsoft.com/office/word/2006/wordml" xmlns:wps="http://schemas.microsoft.com/office/word/2010/wordprocessingShape" xmlns:a="http://schemas.openxmlformats.org/drawingml/2006/main" xmlns:pic="http://schemas.openxmlformats.org/drawingml/2006/picture" xmlns:a14="http://schemas.microsoft.com/office/drawing/2010/main" mc:Ignorable="w14 w15 w16se w16cid w16 w16cex w16sdtdh w16sdtfl w16du wp14">
   <w:body>
     <w:p>
       <w:pPr>
@@ -230,12 +230,12 @@
         <w:tblStyle w:val="TableGrid"/>
         <w:tblW w:w="0" w:type="auto"/>
         <w:tblBorders>
-          <w:top w:val="none" w:sz="0" w:space="0" w:color="auto"/>
-          <w:left w:val="none" w:sz="0" w:space="0" w:color="auto"/>
-          <w:bottom w:val="none" w:sz="0" w:space="0" w:color="auto"/>
-          <w:right w:val="none" w:sz="0" w:space="0" w:color="auto"/>
-          <w:insideH w:val="none" w:sz="0" w:space="0" w:color="auto"/>
-          <w:insideV w:val="none" w:sz="0" w:space="0" w:color="auto"/>
+          <w:top w:val="none" w:color="auto" w:sz="0" w:space="0"/>
+          <w:left w:val="none" w:color="auto" w:sz="0" w:space="0"/>
+          <w:bottom w:val="none" w:color="auto" w:sz="0" w:space="0"/>
+          <w:right w:val="none" w:color="auto" w:sz="0" w:space="0"/>
+          <w:insideH w:val="none" w:color="auto" w:sz="0" w:space="0"/>
+          <w:insideV w:val="none" w:color="auto" w:sz="0" w:space="0"/>
         </w:tblBorders>
         <w:tblLook w:val="04A0" w:firstRow="1" w:lastRow="0" w:firstColumn="1" w:lastColumn="0" w:noHBand="0" w:noVBand="1"/>
       </w:tblPr>
@@ -254,12 +254,12 @@
           <w:p>
             <w:pPr>
               <w:pBdr>
-                <w:top w:val="none" w:sz="0" w:space="0" w:color="auto"/>
-                <w:left w:val="none" w:sz="0" w:space="0" w:color="auto"/>
-                <w:bottom w:val="none" w:sz="0" w:space="0" w:color="auto"/>
-                <w:right w:val="none" w:sz="0" w:space="0" w:color="auto"/>
-                <w:between w:val="none" w:sz="0" w:space="0" w:color="auto"/>
-                <w:bar w:val="none" w:sz="0" w:color="auto"/>
+                <w:top w:val="none" w:color="auto" w:sz="0" w:space="0"/>
+                <w:left w:val="none" w:color="auto" w:sz="0" w:space="0"/>
+                <w:bottom w:val="none" w:color="auto" w:sz="0" w:space="0"/>
+                <w:right w:val="none" w:color="auto" w:sz="0" w:space="0"/>
+                <w:between w:val="none" w:color="auto" w:sz="0" w:space="0"/>
+                <w:bar w:val="none" w:color="auto" w:sz="0"/>
               </w:pBdr>
               <w:rPr>
                 <w:rFonts w:ascii="Arial" w:hAnsi="Arial" w:cs="Arial"/>
@@ -312,12 +312,12 @@
           <w:p>
             <w:pPr>
               <w:pBdr>
-                <w:top w:val="none" w:sz="0" w:space="0" w:color="auto"/>
-                <w:left w:val="none" w:sz="0" w:space="0" w:color="auto"/>
-                <w:bottom w:val="none" w:sz="0" w:space="0" w:color="auto"/>
-                <w:right w:val="none" w:sz="0" w:space="0" w:color="auto"/>
-                <w:between w:val="none" w:sz="0" w:space="0" w:color="auto"/>
-                <w:bar w:val="none" w:sz="0" w:color="auto"/>
+                <w:top w:val="none" w:color="auto" w:sz="0" w:space="0"/>
+                <w:left w:val="none" w:color="auto" w:sz="0" w:space="0"/>
+                <w:bottom w:val="none" w:color="auto" w:sz="0" w:space="0"/>
+                <w:right w:val="none" w:color="auto" w:sz="0" w:space="0"/>
+                <w:between w:val="none" w:color="auto" w:sz="0" w:space="0"/>
+                <w:bar w:val="none" w:color="auto" w:sz="0"/>
               </w:pBdr>
               <w:rPr>
                 <w:rFonts w:ascii="Arial" w:hAnsi="Arial" w:cs="Arial"/>
@@ -346,12 +346,12 @@
           <w:p>
             <w:pPr>
               <w:pBdr>
-                <w:top w:val="none" w:sz="0" w:space="0" w:color="auto"/>
-                <w:left w:val="none" w:sz="0" w:space="0" w:color="auto"/>
-                <w:bottom w:val="none" w:sz="0" w:space="0" w:color="auto"/>
-                <w:right w:val="none" w:sz="0" w:space="0" w:color="auto"/>
-                <w:between w:val="none" w:sz="0" w:space="0" w:color="auto"/>
-                <w:bar w:val="none" w:sz="0" w:color="auto"/>
+                <w:top w:val="none" w:color="auto" w:sz="0" w:space="0"/>
+                <w:left w:val="none" w:color="auto" w:sz="0" w:space="0"/>
+                <w:bottom w:val="none" w:color="auto" w:sz="0" w:space="0"/>
+                <w:right w:val="none" w:color="auto" w:sz="0" w:space="0"/>
+                <w:between w:val="none" w:color="auto" w:sz="0" w:space="0"/>
+                <w:bar w:val="none" w:color="auto" w:sz="0"/>
               </w:pBdr>
               <w:rPr>
                 <w:rFonts w:ascii="Arial" w:hAnsi="Arial" w:cs="Arial"/>
@@ -380,12 +380,12 @@
           <w:p>
             <w:pPr>
               <w:pBdr>
-                <w:top w:val="none" w:sz="0" w:space="0" w:color="auto"/>
-                <w:left w:val="none" w:sz="0" w:space="0" w:color="auto"/>
-                <w:bottom w:val="none" w:sz="0" w:space="0" w:color="auto"/>
-                <w:right w:val="none" w:sz="0" w:space="0" w:color="auto"/>
-                <w:between w:val="none" w:sz="0" w:space="0" w:color="auto"/>
-                <w:bar w:val="none" w:sz="0" w:color="auto"/>
+                <w:top w:val="none" w:color="auto" w:sz="0" w:space="0"/>
+                <w:left w:val="none" w:color="auto" w:sz="0" w:space="0"/>
+                <w:bottom w:val="none" w:color="auto" w:sz="0" w:space="0"/>
+                <w:right w:val="none" w:color="auto" w:sz="0" w:space="0"/>
+                <w:between w:val="none" w:color="auto" w:sz="0" w:space="0"/>
+                <w:bar w:val="none" w:color="auto" w:sz="0"/>
               </w:pBdr>
               <w:rPr>
                 <w:rFonts w:ascii="Arial" w:hAnsi="Arial" w:cs="Arial"/>
@@ -414,12 +414,12 @@
           <w:p>
             <w:pPr>
               <w:pBdr>
-                <w:top w:val="none" w:sz="0" w:space="0" w:color="auto"/>
-                <w:left w:val="none" w:sz="0" w:space="0" w:color="auto"/>
-                <w:bottom w:val="none" w:sz="0" w:space="0" w:color="auto"/>
-                <w:right w:val="none" w:sz="0" w:space="0" w:color="auto"/>
-                <w:between w:val="none" w:sz="0" w:space="0" w:color="auto"/>
-                <w:bar w:val="none" w:sz="0" w:color="auto"/>
+                <w:top w:val="none" w:color="auto" w:sz="0" w:space="0"/>
+                <w:left w:val="none" w:color="auto" w:sz="0" w:space="0"/>
+                <w:bottom w:val="none" w:color="auto" w:sz="0" w:space="0"/>
+                <w:right w:val="none" w:color="auto" w:sz="0" w:space="0"/>
+                <w:between w:val="none" w:color="auto" w:sz="0" w:space="0"/>
+                <w:bar w:val="none" w:color="auto" w:sz="0"/>
               </w:pBdr>
               <w:rPr>
                 <w:rFonts w:ascii="Arial" w:hAnsi="Arial" w:cs="Arial"/>
@@ -448,12 +448,12 @@
           <w:p>
             <w:pPr>
               <w:pBdr>
-                <w:top w:val="none" w:sz="0" w:space="0" w:color="auto"/>
-                <w:left w:val="none" w:sz="0" w:space="0" w:color="auto"/>
-                <w:bottom w:val="none" w:sz="0" w:space="0" w:color="auto"/>
-                <w:right w:val="none" w:sz="0" w:space="0" w:color="auto"/>
-                <w:between w:val="none" w:sz="0" w:space="0" w:color="auto"/>
-                <w:bar w:val="none" w:sz="0" w:color="auto"/>
+                <w:top w:val="none" w:color="auto" w:sz="0" w:space="0"/>
+                <w:left w:val="none" w:color="auto" w:sz="0" w:space="0"/>
+                <w:bottom w:val="none" w:color="auto" w:sz="0" w:space="0"/>
+                <w:right w:val="none" w:color="auto" w:sz="0" w:space="0"/>
+                <w:between w:val="none" w:color="auto" w:sz="0" w:space="0"/>
+                <w:bar w:val="none" w:color="auto" w:sz="0"/>
               </w:pBdr>
               <w:rPr>
                 <w:rFonts w:ascii="Arial" w:hAnsi="Arial" w:cs="Arial"/>
@@ -492,12 +492,12 @@
           <w:p>
             <w:pPr>
               <w:pBdr>
-                <w:top w:val="none" w:sz="0" w:space="0" w:color="auto"/>
-                <w:left w:val="none" w:sz="0" w:space="0" w:color="auto"/>
-                <w:bottom w:val="none" w:sz="0" w:space="0" w:color="auto"/>
-                <w:right w:val="none" w:sz="0" w:space="0" w:color="auto"/>
-                <w:between w:val="none" w:sz="0" w:space="0" w:color="auto"/>
-                <w:bar w:val="none" w:sz="0" w:color="auto"/>
+                <w:top w:val="none" w:color="auto" w:sz="0" w:space="0"/>
+                <w:left w:val="none" w:color="auto" w:sz="0" w:space="0"/>
+                <w:bottom w:val="none" w:color="auto" w:sz="0" w:space="0"/>
+                <w:right w:val="none" w:color="auto" w:sz="0" w:space="0"/>
+                <w:between w:val="none" w:color="auto" w:sz="0" w:space="0"/>
+                <w:bar w:val="none" w:color="auto" w:sz="0"/>
               </w:pBdr>
               <w:rPr>
                 <w:rFonts w:ascii="Arial" w:hAnsi="Arial" w:cs="Arial"/>
@@ -1052,7 +1052,6 @@
           <w:sz w:val="22"/>
           <w:szCs w:val="22"/>
         </w:rPr>
-        <w:lastRenderedPageBreak/>
         <w:t>Aim and Dataset</w:t>
       </w:r>
     </w:p>
@@ -1124,6 +1123,13 @@
           <w:szCs w:val="22"/>
         </w:rPr>
         <w:br/>
+      </w:r>
+      <w:r>
+        <w:rPr>
+          <w:rFonts w:ascii="Arial" w:hAnsi="Arial" w:cs="Arial"/>
+          <w:sz w:val="22"/>
+          <w:szCs w:val="22"/>
+        </w:rPr>
         <w:t xml:space="preserve">The dataset, however, wasn’t clean at all. A lot of values were missing, and in some places the numbers didn’t make sense. for example, zeros showing up in columns where a zero isn’t physically possible. We also found repeated entries and a noticeable imbalance between diabetic and non-diabetic samples. So, a major part of the project involved cleaning the data properly, creating extra features, adjusting the imbalance, and then trying out different machine-learning models to see which is working and giving high Accuracy &amp; Precision </w:t>
       </w:r>
     </w:p>
@@ -1183,6 +1189,13 @@
           <w:szCs w:val="22"/>
         </w:rPr>
         <w:br/>
+      </w:r>
+      <w:r>
+        <w:rPr>
+          <w:rFonts w:ascii="Arial" w:hAnsi="Arial" w:cs="Arial"/>
+          <w:sz w:val="22"/>
+          <w:szCs w:val="22"/>
+        </w:rPr>
         <w:t>Visualizing the missing values confirmed these issues. Insulin, skin thickness, and BMI were the main columns with missing or unrealistic values. Over 30% of insulin readings were either empty or zero. To track reliability, we added quality-flag features. We also removed 28 duplicate rows after spotting repeated patient entries.</w:t>
       </w:r>
     </w:p>
@@ -1225,7 +1238,103 @@
           <w:sz w:val="22"/>
           <w:szCs w:val="22"/>
         </w:rPr>
-        <w:t>We prepared the data in multiple phases. Missing values were filled using median values. We converted categorical columns into numerical forms. We also created a new grouped variables such as BMI categories and glucose-risk groups. Because the dataset was unbalanced, then we used SMOTE to generate synthetic diabetic samples for training, but we kept in mind that synthetic data does not always reflect real patients perfectly. We added extra calculated features also, like HOMA-IR and some combined risk indicators, to help the models to detect deeper relationships in the data.</w:t>
+        <w:t xml:space="preserve">We prepared the data in multiple phases. Missing </w:t>
+      </w:r>
+      <w:r>
+        <w:rPr>
+          <w:rFonts w:ascii="Arial" w:hAnsi="Arial" w:cs="Arial"/>
+          <w:sz w:val="22"/>
+          <w:szCs w:val="22"/>
+        </w:rPr>
+        <w:t xml:space="preserve">numerical features replaced with mean values while </w:t>
+      </w:r>
+      <w:r>
+        <w:rPr>
+          <w:rFonts w:ascii="Arial" w:hAnsi="Arial" w:cs="Arial"/>
+          <w:sz w:val="22"/>
+          <w:szCs w:val="22"/>
+        </w:rPr>
+        <w:t>catogorical</w:t>
+      </w:r>
+      <w:r>
+        <w:rPr>
+          <w:rFonts w:ascii="Arial" w:hAnsi="Arial" w:cs="Arial"/>
+          <w:sz w:val="22"/>
+          <w:szCs w:val="22"/>
+        </w:rPr>
+        <w:t xml:space="preserve"> features replaced with mode</w:t>
+      </w:r>
+      <w:r>
+        <w:rPr>
+          <w:rFonts w:ascii="Arial" w:hAnsi="Arial" w:cs="Arial"/>
+          <w:sz w:val="22"/>
+          <w:szCs w:val="22"/>
+        </w:rPr>
+        <w:t>. We converted categorical columns into numerical forms. We also created new grouped variables such as BMI categories</w:t>
+      </w:r>
+      <w:r>
+        <w:rPr>
+          <w:rFonts w:ascii="Arial" w:hAnsi="Arial" w:cs="Arial"/>
+          <w:sz w:val="22"/>
+          <w:szCs w:val="22"/>
+        </w:rPr>
+        <w:t>,</w:t>
+      </w:r>
+      <w:r>
+        <w:rPr>
+          <w:rFonts w:ascii="Arial" w:hAnsi="Arial" w:cs="Arial"/>
+          <w:sz w:val="22"/>
+          <w:szCs w:val="22"/>
+        </w:rPr>
+        <w:t>glucose-risk groups</w:t>
+      </w:r>
+      <w:r>
+        <w:rPr>
+          <w:rFonts w:ascii="Arial" w:hAnsi="Arial" w:cs="Arial"/>
+          <w:sz w:val="22"/>
+          <w:szCs w:val="22"/>
+        </w:rPr>
+        <w:t xml:space="preserve"> etc</w:t>
+      </w:r>
+      <w:r>
+        <w:rPr>
+          <w:rFonts w:ascii="Arial" w:hAnsi="Arial" w:cs="Arial"/>
+          <w:sz w:val="22"/>
+          <w:szCs w:val="22"/>
+        </w:rPr>
+        <w:t xml:space="preserve">. Because the dataset was </w:t>
+      </w:r>
+      <w:r>
+        <w:rPr>
+          <w:rFonts w:ascii="Arial" w:hAnsi="Arial" w:cs="Arial"/>
+          <w:sz w:val="22"/>
+          <w:szCs w:val="22"/>
+        </w:rPr>
+        <w:t>unbalanced, then</w:t>
+      </w:r>
+      <w:r>
+        <w:rPr>
+          <w:rFonts w:ascii="Arial" w:hAnsi="Arial" w:cs="Arial"/>
+          <w:sz w:val="22"/>
+          <w:szCs w:val="22"/>
+        </w:rPr>
+        <w:t xml:space="preserve"> we used SMOTE to generate synthetic diabetic samples for training, but we kept in mind that synthetic data does not always reflect real patients perfectly. We added extra calculated features also, like HOMA-IR and some combined risk indicators, to help the </w:t>
+      </w:r>
+      <w:r>
+        <w:rPr>
+          <w:rFonts w:ascii="Arial" w:hAnsi="Arial" w:cs="Arial"/>
+          <w:sz w:val="22"/>
+          <w:szCs w:val="22"/>
+        </w:rPr>
+        <w:t>models to</w:t>
+      </w:r>
+      <w:r>
+        <w:rPr>
+          <w:rFonts w:ascii="Arial" w:hAnsi="Arial" w:cs="Arial"/>
+          <w:sz w:val="22"/>
+          <w:szCs w:val="22"/>
+        </w:rPr>
+        <w:t xml:space="preserve"> detect deeper relationships in the data.</w:t>
       </w:r>
     </w:p>
     <w:p>
@@ -1234,22 +1343,12 @@
         <w:jc w:val="left"/>
         <w:rPr>
           <w:rFonts w:ascii="Arial" w:hAnsi="Arial" w:cs="Arial"/>
-          <w:b/>
-          <w:bCs/>
+          <w:b w:val="1"/>
+          <w:bCs w:val="1"/>
           <w:sz w:val="22"/>
           <w:szCs w:val="22"/>
         </w:rPr>
       </w:pPr>
-      <w:r>
-        <w:rPr>
-          <w:rFonts w:ascii="Arial" w:hAnsi="Arial" w:cs="Arial"/>
-          <w:b/>
-          <w:bCs/>
-          <w:sz w:val="22"/>
-          <w:szCs w:val="22"/>
-        </w:rPr>
-        <w:t>Models and Key Results</w:t>
-      </w:r>
     </w:p>
     <w:p>
       <w:pPr>
@@ -1257,6 +1356,8 @@
         <w:jc w:val="left"/>
         <w:rPr>
           <w:rFonts w:ascii="Arial" w:hAnsi="Arial" w:cs="Arial"/>
+          <w:b/>
+          <w:bCs/>
           <w:sz w:val="22"/>
           <w:szCs w:val="22"/>
         </w:rPr>
@@ -1264,39 +1365,13 @@
       <w:r>
         <w:rPr>
           <w:rFonts w:ascii="Arial" w:hAnsi="Arial" w:cs="Arial"/>
-          <w:sz w:val="22"/>
-          <w:szCs w:val="22"/>
-        </w:rPr>
-        <w:t xml:space="preserve">We tried different models starting from basic logistic regression to more advanced ones like XgBoost and HistGradientBoosting. After tuning them, our best models reached an F1 score close to 0.89 on the validation set. By adjusting the decision threshold, we pushed recall to around 0.94, which is important because missing a diabetic case is more serious than getting a false positive. Across all models, glucose, BMI, and age consistently appeared as the most influential features. We also experimented with clustering to see if natural patient groups </w:t>
-      </w:r>
-      <w:r>
-        <w:rPr>
-          <w:rFonts w:ascii="Arial" w:hAnsi="Arial" w:cs="Arial"/>
-          <w:sz w:val="22"/>
-          <w:szCs w:val="22"/>
-        </w:rPr>
-        <w:lastRenderedPageBreak/>
-        <w:t>existed, but it didn’t improve prediction accuracy. Supervised learning gave better results.</w:t>
-      </w:r>
-      <w:r>
-        <w:rPr>
-          <w:rFonts w:ascii="Arial" w:hAnsi="Arial" w:cs="Arial"/>
-          <w:sz w:val="22"/>
-          <w:szCs w:val="22"/>
-        </w:rPr>
-        <w:br/>
-        <w:t>In the end, the models we built turned out to be fairly accurate and reasonable for a screening-type tool. The project showed how much proper data cleaning, feature creation, and balanced evaluation matter. But if something like this were ever used in healthcare, the explanations behind predictions would need to be clear, and the limitations of the training data should always be recognized.</w:t>
-      </w:r>
-    </w:p>
-    <w:p>
-      <w:pPr>
-        <w:pStyle w:val="TableTitle1"/>
-        <w:rPr>
-          <w:rFonts w:ascii="Arial" w:hAnsi="Arial" w:cs="Arial"/>
-          <w:sz w:val="22"/>
-          <w:szCs w:val="22"/>
-        </w:rPr>
-      </w:pPr>
+          <w:b/>
+          <w:bCs/>
+          <w:sz w:val="22"/>
+          <w:szCs w:val="22"/>
+        </w:rPr>
+        <w:t>Models and Key Results</w:t>
+      </w:r>
     </w:p>
     <w:p>
       <w:pPr>
@@ -1308,11 +1383,187 @@
           <w:szCs w:val="22"/>
         </w:rPr>
       </w:pPr>
+      <w:r>
+        <w:rPr>
+          <w:rFonts w:ascii="Arial" w:hAnsi="Arial" w:cs="Arial"/>
+          <w:sz w:val="22"/>
+          <w:szCs w:val="22"/>
+        </w:rPr>
+        <w:t xml:space="preserve">We tried different models starting from basic logistic regression to more advanced ones like </w:t>
+      </w:r>
+      <w:r>
+        <w:rPr>
+          <w:rFonts w:ascii="Arial" w:hAnsi="Arial" w:cs="Arial"/>
+          <w:sz w:val="22"/>
+          <w:szCs w:val="22"/>
+        </w:rPr>
+        <w:t>XgBoost</w:t>
+      </w:r>
+      <w:r>
+        <w:rPr>
+          <w:rFonts w:ascii="Arial" w:hAnsi="Arial" w:cs="Arial"/>
+          <w:sz w:val="22"/>
+          <w:szCs w:val="22"/>
+        </w:rPr>
+        <w:t xml:space="preserve"> and </w:t>
+      </w:r>
+      <w:r>
+        <w:rPr>
+          <w:rFonts w:ascii="Arial" w:hAnsi="Arial" w:cs="Arial"/>
+          <w:sz w:val="22"/>
+          <w:szCs w:val="22"/>
+        </w:rPr>
+        <w:t>HistGradientBoosting</w:t>
+      </w:r>
+      <w:r>
+        <w:rPr>
+          <w:rFonts w:ascii="Arial" w:hAnsi="Arial" w:cs="Arial"/>
+          <w:sz w:val="22"/>
+          <w:szCs w:val="22"/>
+        </w:rPr>
+        <w:t xml:space="preserve">. After tuning </w:t>
+      </w:r>
+      <w:r>
+        <w:rPr>
+          <w:rFonts w:ascii="Arial" w:hAnsi="Arial" w:cs="Arial"/>
+          <w:sz w:val="22"/>
+          <w:szCs w:val="22"/>
+        </w:rPr>
+        <w:t>ou</w:t>
+      </w:r>
+      <w:r>
+        <w:rPr>
+          <w:rFonts w:ascii="Arial" w:hAnsi="Arial" w:cs="Arial"/>
+          <w:sz w:val="22"/>
+          <w:szCs w:val="22"/>
+        </w:rPr>
+        <w:t>r best models reached an F1 score close to 0.89 on the validation set</w:t>
+      </w:r>
+      <w:r>
+        <w:rPr>
+          <w:rFonts w:ascii="Arial" w:hAnsi="Arial" w:cs="Arial"/>
+          <w:sz w:val="22"/>
+          <w:szCs w:val="22"/>
+        </w:rPr>
+        <w:t xml:space="preserve"> and</w:t>
+      </w:r>
+      <w:r>
+        <w:rPr>
+          <w:rFonts w:ascii="Arial" w:hAnsi="Arial" w:cs="Arial"/>
+          <w:sz w:val="22"/>
+          <w:szCs w:val="22"/>
+        </w:rPr>
+        <w:t xml:space="preserve"> </w:t>
+      </w:r>
+      <w:r>
+        <w:rPr>
+          <w:rFonts w:ascii="Arial" w:hAnsi="Arial" w:cs="Arial"/>
+          <w:sz w:val="22"/>
+          <w:szCs w:val="22"/>
+        </w:rPr>
+        <w:t xml:space="preserve">we </w:t>
+      </w:r>
+      <w:r>
+        <w:rPr>
+          <w:rFonts w:ascii="Arial" w:hAnsi="Arial" w:cs="Arial"/>
+          <w:sz w:val="22"/>
+          <w:szCs w:val="22"/>
+        </w:rPr>
+        <w:t xml:space="preserve">pushed recall to around 0.94, which is important because missing a diabetic case is more serious than getting a false positive. Across all models, glucose, BMI, </w:t>
+      </w:r>
+      <w:r>
+        <w:rPr>
+          <w:rFonts w:ascii="Arial" w:hAnsi="Arial" w:cs="Arial"/>
+          <w:sz w:val="22"/>
+          <w:szCs w:val="22"/>
+        </w:rPr>
+        <w:t xml:space="preserve">insulin </w:t>
+      </w:r>
+      <w:r>
+        <w:rPr>
+          <w:rFonts w:ascii="Arial" w:hAnsi="Arial" w:cs="Arial"/>
+          <w:sz w:val="22"/>
+          <w:szCs w:val="22"/>
+        </w:rPr>
+        <w:t xml:space="preserve">and age consistently appeared as the most influential features. We also experimented with clustering to see if natural patient groups </w:t>
+      </w:r>
+      <w:r>
+        <w:rPr>
+          <w:rFonts w:ascii="Arial" w:hAnsi="Arial" w:cs="Arial"/>
+          <w:sz w:val="22"/>
+          <w:szCs w:val="22"/>
+        </w:rPr>
+        <w:t>existed, b</w:t>
+      </w:r>
+      <w:r>
+        <w:rPr>
+          <w:rFonts w:ascii="Arial" w:hAnsi="Arial" w:cs="Arial"/>
+          <w:sz w:val="22"/>
+          <w:szCs w:val="22"/>
+        </w:rPr>
+        <w:t xml:space="preserve">ut it </w:t>
+      </w:r>
+      <w:r>
+        <w:rPr>
+          <w:rFonts w:ascii="Arial" w:hAnsi="Arial" w:cs="Arial"/>
+          <w:sz w:val="22"/>
+          <w:szCs w:val="22"/>
+        </w:rPr>
+        <w:t>didn’t improve prediction accuracy. Supervised learning gave better results.</w:t>
+      </w:r>
+      <w:r>
+        <w:br/>
+      </w:r>
+      <w:r>
+        <w:rPr>
+          <w:rFonts w:ascii="Arial" w:hAnsi="Arial" w:cs="Arial"/>
+          <w:sz w:val="22"/>
+          <w:szCs w:val="22"/>
+        </w:rPr>
+        <w:t>In the end, the models we built turned out to be f</w:t>
+      </w:r>
+      <w:r>
+        <w:rPr>
+          <w:rFonts w:ascii="Arial" w:hAnsi="Arial" w:cs="Arial"/>
+          <w:sz w:val="22"/>
+          <w:szCs w:val="22"/>
+        </w:rPr>
+        <w:t>airly ac</w:t>
+      </w:r>
+      <w:r>
+        <w:rPr>
+          <w:rFonts w:ascii="Arial" w:hAnsi="Arial" w:cs="Arial"/>
+          <w:sz w:val="22"/>
+          <w:szCs w:val="22"/>
+        </w:rPr>
+        <w:t>curate and reasonable for a screening-type tool. The project showed how much proper data cleaning, feature creation, and balanced evaluation matter. But if something like this were ever used in healthcare, the explanations behind predictions would need to be clear, and the limitations of the training data should always be recognized.</w:t>
+      </w:r>
+    </w:p>
+    <w:p>
+      <w:pPr>
+        <w:pStyle w:val="TableTitle1"/>
+        <w:rPr>
+          <w:rFonts w:ascii="Arial" w:hAnsi="Arial" w:cs="Arial"/>
+          <w:sz w:val="22"/>
+          <w:szCs w:val="22"/>
+        </w:rPr>
+      </w:pPr>
+    </w:p>
+    <w:p>
+      <w:pPr>
+        <w:pStyle w:val="TableTitle1"/>
+        <w:jc w:val="left"/>
+        <w:rPr>
+          <w:rFonts w:ascii="Arial" w:hAnsi="Arial" w:cs="Arial"/>
+          <w:sz w:val="22"/>
+          <w:szCs w:val="22"/>
+        </w:rPr>
+      </w:pPr>
     </w:p>
     <w:sectPr>
       <w:headerReference w:type="default" r:id="rId7"/>
       <w:footerReference w:type="default" r:id="rId8"/>
-      <w:pgSz w:w="12240" w:h="15840"/>
+      <w:pgSz w:w="12240" w:h="15840" w:orient="portrait"/>
       <w:pgMar w:top="1440" w:right="1440" w:bottom="1440" w:left="1440" w:header="720" w:footer="720" w:gutter="0"/>
       <w:cols w:space="720"/>
     </w:sectPr>
@@ -1340,7 +1591,7 @@
 </file>
 
 <file path=word/footer1.xml><?xml version="1.0" encoding="utf-8"?>
-<w:ftr xmlns:wpc="http://schemas.microsoft.com/office/word/2010/wordprocessingCanvas" xmlns:cx="http://schemas.microsoft.com/office/drawing/2014/chartex" xmlns:cx1="http://schemas.microsoft.com/office/drawing/2015/9/8/chartex" xmlns:cx2="http://schemas.microsoft.com/office/drawing/2015/10/21/chartex" xmlns:cx3="http://schemas.microsoft.com/office/drawing/2016/5/9/chartex" xmlns:cx4="http://schemas.microsoft.com/office/drawing/2016/5/10/chartex" xmlns:cx5="http://schemas.microsoft.com/office/drawing/2016/5/11/chartex" xmlns:cx6="http://schemas.microsoft.com/office/drawing/2016/5/12/chartex" xmlns:cx7="http://schemas.microsoft.com/office/drawing/2016/5/13/chartex" xmlns:cx8="http://schemas.microsoft.com/office/drawing/2016/5/14/chartex" xmlns:mc="http://schemas.openxmlformats.org/markup-compatibility/2006" xmlns:aink="http://schemas.microsoft.com/office/drawing/2016/ink" xmlns:am3d="http://schemas.microsoft.com/office/drawing/2017/model3d" xmlns:o="urn:schemas-microsoft-com:office:office" xmlns:oel="http://schemas.microsoft.com/office/2019/extlst" xmlns:r="http://schemas.openxmlformats.org/officeDocument/2006/relationships" xmlns:m="http://schemas.openxmlformats.org/officeDocument/2006/math" xmlns:v="urn:schemas-microsoft-com:vml" xmlns:wp14="http://schemas.microsoft.com/office/word/2010/wordprocessingDrawing" xmlns:wp="http://schemas.openxmlformats.org/drawingml/2006/wordprocessingDrawing" xmlns:w10="urn:schemas-microsoft-com:office:word" xmlns:w="http://schemas.openxmlformats.org/wordprocessingml/2006/main" xmlns:w14="http://schemas.microsoft.com/office/word/2010/wordml" xmlns:w15="http://schemas.microsoft.com/office/word/2012/wordml" xmlns:w16cex="http://schemas.microsoft.com/office/word/2018/wordml/cex" xmlns:w16cid="http://schemas.microsoft.com/office/word/2016/wordml/cid" xmlns:w16="http://schemas.microsoft.com/office/word/2018/wordml" xmlns:w16du="http://schemas.microsoft.com/office/word/2023/wordml/word16du" xmlns:w16sdtdh="http://schemas.microsoft.com/office/word/2020/wordml/sdtdatahash" xmlns:w16sdtfl="http://schemas.microsoft.com/office/word/2024/wordml/sdtformatlock" xmlns:w16se="http://schemas.microsoft.com/office/word/2015/wordml/symex" xmlns:wpg="http://schemas.microsoft.com/office/word/2010/wordprocessingGroup" xmlns:wpi="http://schemas.microsoft.com/office/word/2010/wordprocessingInk" xmlns:wne="http://schemas.microsoft.com/office/word/2006/wordml" xmlns:wps="http://schemas.microsoft.com/office/word/2010/wordprocessingShape" mc:Ignorable="w14 w15 w16se w16cid w16 w16cex w16sdtdh w16sdtfl w16du wp14">
+<w:ftr xmlns:wpc="http://schemas.microsoft.com/office/word/2010/wordprocessingCanvas" xmlns:cx="http://schemas.microsoft.com/office/drawing/2014/chartex" xmlns:cx1="http://schemas.microsoft.com/office/drawing/2015/9/8/chartex" xmlns:cx2="http://schemas.microsoft.com/office/drawing/2015/10/21/chartex" xmlns:cx3="http://schemas.microsoft.com/office/drawing/2016/5/9/chartex" xmlns:cx4="http://schemas.microsoft.com/office/drawing/2016/5/10/chartex" xmlns:cx5="http://schemas.microsoft.com/office/drawing/2016/5/11/chartex" xmlns:cx6="http://schemas.microsoft.com/office/drawing/2016/5/12/chartex" xmlns:cx7="http://schemas.microsoft.com/office/drawing/2016/5/13/chartex" xmlns:cx8="http://schemas.microsoft.com/office/drawing/2016/5/14/chartex" xmlns:mc="http://schemas.openxmlformats.org/markup-compatibility/2006" xmlns:aink="http://schemas.microsoft.com/office/drawing/2016/ink" xmlns:am3d="http://schemas.microsoft.com/office/drawing/2017/model3d" xmlns:o="urn:schemas-microsoft-com:office:office" xmlns:oel="http://schemas.microsoft.com/office/2019/extlst" xmlns:r="http://schemas.openxmlformats.org/officeDocument/2006/relationships" xmlns:m="http://schemas.openxmlformats.org/officeDocument/2006/math" xmlns:v="urn:schemas-microsoft-com:vml" xmlns:wp14="http://schemas.microsoft.com/office/word/2010/wordprocessingDrawing" xmlns:wp="http://schemas.openxmlformats.org/drawingml/2006/wordprocessingDrawing" xmlns:w10="urn:schemas-microsoft-com:office:word" xmlns:w="http://schemas.openxmlformats.org/wordprocessingml/2006/main" xmlns:w14="http://schemas.microsoft.com/office/word/2010/wordml" xmlns:w15="http://schemas.microsoft.com/office/word/2012/wordml" xmlns:w16cex="http://schemas.microsoft.com/office/word/2018/wordml/cex" xmlns:w16cid="http://schemas.microsoft.com/office/word/2016/wordml/cid" xmlns:w16="http://schemas.microsoft.com/office/word/2018/wordml" xmlns:w16du="http://schemas.microsoft.com/office/word/2023/wordml/word16du" xmlns:w16sdtdh="http://schemas.microsoft.com/office/word/2020/wordml/sdtdatahash" xmlns:w16sdtfl="http://schemas.microsoft.com/office/word/2024/wordml/sdtformatlock" xmlns:w16se="http://schemas.microsoft.com/office/word/2015/wordml/symex" xmlns:wpg="http://schemas.microsoft.com/office/word/2010/wordprocessingGroup" xmlns:wpi="http://schemas.microsoft.com/office/word/2010/wordprocessingInk" xmlns:wne="http://schemas.microsoft.com/office/word/2006/wordml" xmlns:wps="http://schemas.microsoft.com/office/word/2010/wordprocessingShape" xmlns:a="http://schemas.openxmlformats.org/drawingml/2006/main" xmlns:pic="http://schemas.openxmlformats.org/drawingml/2006/picture" xmlns:a14="http://schemas.microsoft.com/office/drawing/2010/main" mc:Ignorable="w14 w15 w16se w16cid w16 w16cex w16sdtdh w16sdtfl w16du wp14">
   <w:p>
     <w:pPr>
       <w:pStyle w:val="Footer"/>
@@ -1437,7 +1688,7 @@
 </file>
 
 <file path=word/header1.xml><?xml version="1.0" encoding="utf-8"?>
-<w:hdr xmlns:wpc="http://schemas.microsoft.com/office/word/2010/wordprocessingCanvas" xmlns:cx="http://schemas.microsoft.com/office/drawing/2014/chartex" xmlns:cx1="http://schemas.microsoft.com/office/drawing/2015/9/8/chartex" xmlns:cx2="http://schemas.microsoft.com/office/drawing/2015/10/21/chartex" xmlns:cx3="http://schemas.microsoft.com/office/drawing/2016/5/9/chartex" xmlns:cx4="http://schemas.microsoft.com/office/drawing/2016/5/10/chartex" xmlns:cx5="http://schemas.microsoft.com/office/drawing/2016/5/11/chartex" xmlns:cx6="http://schemas.microsoft.com/office/drawing/2016/5/12/chartex" xmlns:cx7="http://schemas.microsoft.com/office/drawing/2016/5/13/chartex" xmlns:cx8="http://schemas.microsoft.com/office/drawing/2016/5/14/chartex" xmlns:mc="http://schemas.openxmlformats.org/markup-compatibility/2006" xmlns:aink="http://schemas.microsoft.com/office/drawing/2016/ink" xmlns:am3d="http://schemas.microsoft.com/office/drawing/2017/model3d" xmlns:o="urn:schemas-microsoft-com:office:office" xmlns:oel="http://schemas.microsoft.com/office/2019/extlst" xmlns:r="http://schemas.openxmlformats.org/officeDocument/2006/relationships" xmlns:m="http://schemas.openxmlformats.org/officeDocument/2006/math" xmlns:v="urn:schemas-microsoft-com:vml" xmlns:wp14="http://schemas.microsoft.com/office/word/2010/wordprocessingDrawing" xmlns:wp="http://schemas.openxmlformats.org/drawingml/2006/wordprocessingDrawing" xmlns:w10="urn:schemas-microsoft-com:office:word" xmlns:w="http://schemas.openxmlformats.org/wordprocessingml/2006/main" xmlns:w14="http://schemas.microsoft.com/office/word/2010/wordml" xmlns:w15="http://schemas.microsoft.com/office/word/2012/wordml" xmlns:w16cex="http://schemas.microsoft.com/office/word/2018/wordml/cex" xmlns:w16cid="http://schemas.microsoft.com/office/word/2016/wordml/cid" xmlns:w16="http://schemas.microsoft.com/office/word/2018/wordml" xmlns:w16du="http://schemas.microsoft.com/office/word/2023/wordml/word16du" xmlns:w16sdtdh="http://schemas.microsoft.com/office/word/2020/wordml/sdtdatahash" xmlns:w16sdtfl="http://schemas.microsoft.com/office/word/2024/wordml/sdtformatlock" xmlns:w16se="http://schemas.microsoft.com/office/word/2015/wordml/symex" xmlns:wpg="http://schemas.microsoft.com/office/word/2010/wordprocessingGroup" xmlns:wpi="http://schemas.microsoft.com/office/word/2010/wordprocessingInk" xmlns:wne="http://schemas.microsoft.com/office/word/2006/wordml" xmlns:wps="http://schemas.microsoft.com/office/word/2010/wordprocessingShape" mc:Ignorable="w14 w15 w16se w16cid w16 w16cex w16sdtdh w16sdtfl w16du wp14">
+<w:hdr xmlns:wpc="http://schemas.microsoft.com/office/word/2010/wordprocessingCanvas" xmlns:cx="http://schemas.microsoft.com/office/drawing/2014/chartex" xmlns:cx1="http://schemas.microsoft.com/office/drawing/2015/9/8/chartex" xmlns:cx2="http://schemas.microsoft.com/office/drawing/2015/10/21/chartex" xmlns:cx3="http://schemas.microsoft.com/office/drawing/2016/5/9/chartex" xmlns:cx4="http://schemas.microsoft.com/office/drawing/2016/5/10/chartex" xmlns:cx5="http://schemas.microsoft.com/office/drawing/2016/5/11/chartex" xmlns:cx6="http://schemas.microsoft.com/office/drawing/2016/5/12/chartex" xmlns:cx7="http://schemas.microsoft.com/office/drawing/2016/5/13/chartex" xmlns:cx8="http://schemas.microsoft.com/office/drawing/2016/5/14/chartex" xmlns:mc="http://schemas.openxmlformats.org/markup-compatibility/2006" xmlns:aink="http://schemas.microsoft.com/office/drawing/2016/ink" xmlns:am3d="http://schemas.microsoft.com/office/drawing/2017/model3d" xmlns:o="urn:schemas-microsoft-com:office:office" xmlns:oel="http://schemas.microsoft.com/office/2019/extlst" xmlns:r="http://schemas.openxmlformats.org/officeDocument/2006/relationships" xmlns:m="http://schemas.openxmlformats.org/officeDocument/2006/math" xmlns:v="urn:schemas-microsoft-com:vml" xmlns:wp14="http://schemas.microsoft.com/office/word/2010/wordprocessingDrawing" xmlns:wp="http://schemas.openxmlformats.org/drawingml/2006/wordprocessingDrawing" xmlns:w10="urn:schemas-microsoft-com:office:word" xmlns:w="http://schemas.openxmlformats.org/wordprocessingml/2006/main" xmlns:w14="http://schemas.microsoft.com/office/word/2010/wordml" xmlns:w15="http://schemas.microsoft.com/office/word/2012/wordml" xmlns:w16cex="http://schemas.microsoft.com/office/word/2018/wordml/cex" xmlns:w16cid="http://schemas.microsoft.com/office/word/2016/wordml/cid" xmlns:w16="http://schemas.microsoft.com/office/word/2018/wordml" xmlns:w16du="http://schemas.microsoft.com/office/word/2023/wordml/word16du" xmlns:w16sdtdh="http://schemas.microsoft.com/office/word/2020/wordml/sdtdatahash" xmlns:w16sdtfl="http://schemas.microsoft.com/office/word/2024/wordml/sdtformatlock" xmlns:w16se="http://schemas.microsoft.com/office/word/2015/wordml/symex" xmlns:wpg="http://schemas.microsoft.com/office/word/2010/wordprocessingGroup" xmlns:wpi="http://schemas.microsoft.com/office/word/2010/wordprocessingInk" xmlns:wne="http://schemas.microsoft.com/office/word/2006/wordml" xmlns:wps="http://schemas.microsoft.com/office/word/2010/wordprocessingShape" xmlns:a="http://schemas.openxmlformats.org/drawingml/2006/main" xmlns:pic="http://schemas.openxmlformats.org/drawingml/2006/picture" xmlns:a14="http://schemas.microsoft.com/office/drawing/2010/main" mc:Ignorable="w14 w15 w16se w16cid w16 w16cex w16sdtdh w16sdtfl w16du wp14">
   <w:p>
     <w:pPr>
       <w:pStyle w:val="HeaderFooter"/>
@@ -1518,11 +1769,11 @@
 </file>
 
 <file path=word/styles.xml><?xml version="1.0" encoding="utf-8"?>
-<w:styles xmlns:mc="http://schemas.openxmlformats.org/markup-compatibility/2006" xmlns:r="http://schemas.openxmlformats.org/officeDocument/2006/relationships" xmlns:w="http://schemas.openxmlformats.org/wordprocessingml/2006/main" xmlns:w14="http://schemas.microsoft.com/office/word/2010/wordml" xmlns:w15="http://schemas.microsoft.com/office/word/2012/wordml" xmlns:w16cex="http://schemas.microsoft.com/office/word/2018/wordml/cex" xmlns:w16cid="http://schemas.microsoft.com/office/word/2016/wordml/cid" xmlns:w16="http://schemas.microsoft.com/office/word/2018/wordml" xmlns:w16du="http://schemas.microsoft.com/office/word/2023/wordml/word16du" xmlns:w16sdtdh="http://schemas.microsoft.com/office/word/2020/wordml/sdtdatahash" xmlns:w16sdtfl="http://schemas.microsoft.com/office/word/2024/wordml/sdtformatlock" xmlns:w16se="http://schemas.microsoft.com/office/word/2015/wordml/symex" mc:Ignorable="w14 w15 w16se w16cid w16 w16cex w16sdtdh w16sdtfl w16du">
+<w:styles xmlns:wp14="http://schemas.microsoft.com/office/word/2010/wordprocessingDrawing" xmlns:mc="http://schemas.openxmlformats.org/markup-compatibility/2006" xmlns:r="http://schemas.openxmlformats.org/officeDocument/2006/relationships" xmlns:w="http://schemas.openxmlformats.org/wordprocessingml/2006/main" xmlns:w14="http://schemas.microsoft.com/office/word/2010/wordml" xmlns:w15="http://schemas.microsoft.com/office/word/2012/wordml" xmlns:w16cex="http://schemas.microsoft.com/office/word/2018/wordml/cex" xmlns:w16cid="http://schemas.microsoft.com/office/word/2016/wordml/cid" xmlns:w16="http://schemas.microsoft.com/office/word/2018/wordml" xmlns:w16du="http://schemas.microsoft.com/office/word/2023/wordml/word16du" xmlns:w16sdtdh="http://schemas.microsoft.com/office/word/2020/wordml/sdtdatahash" xmlns:w16sdtfl="http://schemas.microsoft.com/office/word/2024/wordml/sdtformatlock" xmlns:w16se="http://schemas.microsoft.com/office/word/2015/wordml/symex" mc:Ignorable="w14 w15 w16se w16cid w16 w16cex w16sdtdh w16sdtfl w16du wp14">
   <w:docDefaults>
     <w:rPrDefault>
       <w:rPr>
-        <w:rFonts w:ascii="Times New Roman" w:eastAsia="Arial Unicode MS" w:hAnsi="Times New Roman" w:cs="Times New Roman"/>
+        <w:rFonts w:ascii="Times New Roman" w:hAnsi="Times New Roman" w:eastAsia="Arial Unicode MS" w:cs="Times New Roman"/>
         <w:bdr w:val="nil"/>
         <w:lang w:val="en-US" w:eastAsia="en-US" w:bidi="ar-SA"/>
       </w:rPr>
@@ -1543,14 +1794,14 @@
   <w:latentStyles w:defLockedState="0" w:defUIPriority="99" w:defSemiHidden="0" w:defUnhideWhenUsed="0" w:defQFormat="0" w:count="376">
     <w:lsdException w:name="Normal" w:uiPriority="0" w:qFormat="1"/>
     <w:lsdException w:name="heading 1" w:uiPriority="9" w:qFormat="1"/>
-    <w:lsdException w:name="heading 2" w:semiHidden="1" w:uiPriority="9" w:unhideWhenUsed="1" w:qFormat="1"/>
-    <w:lsdException w:name="heading 3" w:semiHidden="1" w:uiPriority="9" w:unhideWhenUsed="1" w:qFormat="1"/>
-    <w:lsdException w:name="heading 4" w:semiHidden="1" w:uiPriority="9" w:unhideWhenUsed="1" w:qFormat="1"/>
-    <w:lsdException w:name="heading 5" w:semiHidden="1" w:uiPriority="9" w:unhideWhenUsed="1" w:qFormat="1"/>
-    <w:lsdException w:name="heading 6" w:semiHidden="1" w:uiPriority="9" w:unhideWhenUsed="1" w:qFormat="1"/>
-    <w:lsdException w:name="heading 7" w:semiHidden="1" w:uiPriority="9" w:unhideWhenUsed="1" w:qFormat="1"/>
-    <w:lsdException w:name="heading 8" w:semiHidden="1" w:uiPriority="9" w:unhideWhenUsed="1" w:qFormat="1"/>
-    <w:lsdException w:name="heading 9" w:semiHidden="1" w:uiPriority="9" w:unhideWhenUsed="1" w:qFormat="1"/>
+    <w:lsdException w:name="heading 2" w:uiPriority="9" w:semiHidden="1" w:unhideWhenUsed="1" w:qFormat="1"/>
+    <w:lsdException w:name="heading 3" w:uiPriority="9" w:semiHidden="1" w:unhideWhenUsed="1" w:qFormat="1"/>
+    <w:lsdException w:name="heading 4" w:uiPriority="9" w:semiHidden="1" w:unhideWhenUsed="1" w:qFormat="1"/>
+    <w:lsdException w:name="heading 5" w:uiPriority="9" w:semiHidden="1" w:unhideWhenUsed="1" w:qFormat="1"/>
+    <w:lsdException w:name="heading 6" w:uiPriority="9" w:semiHidden="1" w:unhideWhenUsed="1" w:qFormat="1"/>
+    <w:lsdException w:name="heading 7" w:uiPriority="9" w:semiHidden="1" w:unhideWhenUsed="1" w:qFormat="1"/>
+    <w:lsdException w:name="heading 8" w:uiPriority="9" w:semiHidden="1" w:unhideWhenUsed="1" w:qFormat="1"/>
+    <w:lsdException w:name="heading 9" w:uiPriority="9" w:semiHidden="1" w:unhideWhenUsed="1" w:qFormat="1"/>
     <w:lsdException w:name="index 1" w:semiHidden="1" w:unhideWhenUsed="1"/>
     <w:lsdException w:name="index 2" w:semiHidden="1" w:unhideWhenUsed="1"/>
     <w:lsdException w:name="index 3" w:semiHidden="1" w:unhideWhenUsed="1"/>
@@ -1560,22 +1811,22 @@
     <w:lsdException w:name="index 7" w:semiHidden="1" w:unhideWhenUsed="1"/>
     <w:lsdException w:name="index 8" w:semiHidden="1" w:unhideWhenUsed="1"/>
     <w:lsdException w:name="index 9" w:semiHidden="1" w:unhideWhenUsed="1"/>
-    <w:lsdException w:name="toc 1" w:semiHidden="1" w:uiPriority="39" w:unhideWhenUsed="1"/>
-    <w:lsdException w:name="toc 2" w:semiHidden="1" w:uiPriority="39" w:unhideWhenUsed="1"/>
-    <w:lsdException w:name="toc 3" w:semiHidden="1" w:uiPriority="39" w:unhideWhenUsed="1"/>
-    <w:lsdException w:name="toc 4" w:semiHidden="1" w:uiPriority="39" w:unhideWhenUsed="1"/>
-    <w:lsdException w:name="toc 5" w:semiHidden="1" w:uiPriority="39" w:unhideWhenUsed="1"/>
-    <w:lsdException w:name="toc 6" w:semiHidden="1" w:uiPriority="39" w:unhideWhenUsed="1"/>
-    <w:lsdException w:name="toc 7" w:semiHidden="1" w:uiPriority="39" w:unhideWhenUsed="1"/>
-    <w:lsdException w:name="toc 8" w:semiHidden="1" w:uiPriority="39" w:unhideWhenUsed="1"/>
-    <w:lsdException w:name="toc 9" w:semiHidden="1" w:uiPriority="39" w:unhideWhenUsed="1"/>
+    <w:lsdException w:name="toc 1" w:uiPriority="39" w:semiHidden="1" w:unhideWhenUsed="1"/>
+    <w:lsdException w:name="toc 2" w:uiPriority="39" w:semiHidden="1" w:unhideWhenUsed="1"/>
+    <w:lsdException w:name="toc 3" w:uiPriority="39" w:semiHidden="1" w:unhideWhenUsed="1"/>
+    <w:lsdException w:name="toc 4" w:uiPriority="39" w:semiHidden="1" w:unhideWhenUsed="1"/>
+    <w:lsdException w:name="toc 5" w:uiPriority="39" w:semiHidden="1" w:unhideWhenUsed="1"/>
+    <w:lsdException w:name="toc 6" w:uiPriority="39" w:semiHidden="1" w:unhideWhenUsed="1"/>
+    <w:lsdException w:name="toc 7" w:uiPriority="39" w:semiHidden="1" w:unhideWhenUsed="1"/>
+    <w:lsdException w:name="toc 8" w:uiPriority="39" w:semiHidden="1" w:unhideWhenUsed="1"/>
+    <w:lsdException w:name="toc 9" w:uiPriority="39" w:semiHidden="1" w:unhideWhenUsed="1"/>
     <w:lsdException w:name="Normal Indent" w:semiHidden="1" w:unhideWhenUsed="1"/>
     <w:lsdException w:name="footnote text" w:semiHidden="1" w:unhideWhenUsed="1"/>
     <w:lsdException w:name="annotation text" w:semiHidden="1" w:unhideWhenUsed="1"/>
     <w:lsdException w:name="header" w:semiHidden="1" w:unhideWhenUsed="1"/>
     <w:lsdException w:name="footer" w:semiHidden="1" w:unhideWhenUsed="1"/>
     <w:lsdException w:name="index heading" w:semiHidden="1" w:unhideWhenUsed="1"/>
-    <w:lsdException w:name="caption" w:semiHidden="1" w:uiPriority="35" w:unhideWhenUsed="1" w:qFormat="1"/>
+    <w:lsdException w:name="caption" w:uiPriority="35" w:semiHidden="1" w:unhideWhenUsed="1" w:qFormat="1"/>
     <w:lsdException w:name="table of figures" w:semiHidden="1" w:unhideWhenUsed="1"/>
     <w:lsdException w:name="envelope address" w:semiHidden="1" w:unhideWhenUsed="1"/>
     <w:lsdException w:name="envelope return" w:semiHidden="1" w:unhideWhenUsed="1"/>
@@ -1606,7 +1857,7 @@
     <w:lsdException w:name="Title" w:uiPriority="10" w:qFormat="1"/>
     <w:lsdException w:name="Closing" w:semiHidden="1" w:unhideWhenUsed="1"/>
     <w:lsdException w:name="Signature" w:semiHidden="1" w:unhideWhenUsed="1"/>
-    <w:lsdException w:name="Default Paragraph Font" w:semiHidden="1" w:uiPriority="1" w:unhideWhenUsed="1"/>
+    <w:lsdException w:name="Default Paragraph Font" w:uiPriority="1" w:semiHidden="1" w:unhideWhenUsed="1"/>
     <w:lsdException w:name="Body Text" w:semiHidden="1" w:unhideWhenUsed="1"/>
     <w:lsdException w:name="Body Text Indent" w:semiHidden="1" w:unhideWhenUsed="1"/>
     <w:lsdException w:name="List Continue" w:semiHidden="1" w:unhideWhenUsed="1"/>
@@ -1806,8 +2057,8 @@
     <w:lsdException w:name="Subtle Reference" w:uiPriority="31" w:qFormat="1"/>
     <w:lsdException w:name="Intense Reference" w:uiPriority="32" w:qFormat="1"/>
     <w:lsdException w:name="Book Title" w:uiPriority="33" w:qFormat="1"/>
-    <w:lsdException w:name="Bibliography" w:semiHidden="1" w:uiPriority="37" w:unhideWhenUsed="1"/>
-    <w:lsdException w:name="TOC Heading" w:semiHidden="1" w:uiPriority="39" w:unhideWhenUsed="1" w:qFormat="1"/>
+    <w:lsdException w:name="Bibliography" w:uiPriority="37" w:semiHidden="1" w:unhideWhenUsed="1"/>
+    <w:lsdException w:name="TOC Heading" w:uiPriority="39" w:semiHidden="1" w:unhideWhenUsed="1" w:qFormat="1"/>
     <w:lsdException w:name="Plain Table 1" w:uiPriority="41"/>
     <w:lsdException w:name="Plain Table 2" w:uiPriority="42"/>
     <w:lsdException w:name="Plain Table 3" w:uiPriority="43"/>
@@ -1918,7 +2169,7 @@
     <w:lsdException w:name="Unresolved Mention" w:semiHidden="1" w:unhideWhenUsed="1"/>
     <w:lsdException w:name="Smart Link" w:semiHidden="1" w:unhideWhenUsed="1"/>
   </w:latentStyles>
-  <w:style w:type="paragraph" w:default="1" w:styleId="Normal">
+  <w:style w:type="paragraph" w:styleId="Normal" w:default="1">
     <w:name w:val="Normal"/>
     <w:qFormat/>
     <w:rPr>
@@ -1941,7 +2192,7 @@
       <w:outlineLvl w:val="0"/>
     </w:pPr>
     <w:rPr>
-      <w:rFonts w:asciiTheme="majorHAnsi" w:eastAsiaTheme="majorEastAsia" w:hAnsiTheme="majorHAnsi" w:cstheme="majorBidi"/>
+      <w:rFonts w:asciiTheme="majorHAnsi" w:hAnsiTheme="majorHAnsi" w:eastAsiaTheme="majorEastAsia" w:cstheme="majorBidi"/>
       <w:color w:val="0F4761" w:themeColor="accent1" w:themeShade="BF"/>
       <w:sz w:val="32"/>
       <w:szCs w:val="32"/>
@@ -1964,7 +2215,7 @@
       <w:outlineLvl w:val="1"/>
     </w:pPr>
     <w:rPr>
-      <w:rFonts w:asciiTheme="majorHAnsi" w:eastAsiaTheme="majorEastAsia" w:hAnsiTheme="majorHAnsi" w:cstheme="majorBidi"/>
+      <w:rFonts w:asciiTheme="majorHAnsi" w:hAnsiTheme="majorHAnsi" w:eastAsiaTheme="majorEastAsia" w:cstheme="majorBidi"/>
       <w:color w:val="0F4761" w:themeColor="accent1" w:themeShade="BF"/>
       <w:sz w:val="26"/>
       <w:szCs w:val="26"/>
@@ -1987,16 +2238,16 @@
       <w:outlineLvl w:val="2"/>
     </w:pPr>
     <w:rPr>
-      <w:rFonts w:asciiTheme="majorHAnsi" w:eastAsiaTheme="majorEastAsia" w:hAnsiTheme="majorHAnsi" w:cstheme="majorBidi"/>
+      <w:rFonts w:asciiTheme="majorHAnsi" w:hAnsiTheme="majorHAnsi" w:eastAsiaTheme="majorEastAsia" w:cstheme="majorBidi"/>
       <w:color w:val="0A2F40" w:themeColor="accent1" w:themeShade="7F"/>
     </w:rPr>
   </w:style>
-  <w:style w:type="character" w:default="1" w:styleId="DefaultParagraphFont">
+  <w:style w:type="character" w:styleId="DefaultParagraphFont" w:default="1">
     <w:name w:val="Default Paragraph Font"/>
     <w:uiPriority w:val="1"/>
     <w:unhideWhenUsed/>
   </w:style>
-  <w:style w:type="table" w:default="1" w:styleId="TableNormal">
+  <w:style w:type="table" w:styleId="TableNormal" w:default="1">
     <w:name w:val="Normal Table"/>
     <w:uiPriority w:val="99"/>
     <w:semiHidden/>
@@ -2011,7 +2262,7 @@
       </w:tblCellMar>
     </w:tblPr>
   </w:style>
-  <w:style w:type="numbering" w:default="1" w:styleId="NoList">
+  <w:style w:type="numbering" w:styleId="NoList" w:default="1">
     <w:name w:val="No List"/>
     <w:uiPriority w:val="99"/>
     <w:semiHidden/>
@@ -2023,7 +2274,7 @@
       <w:u w:val="single"/>
     </w:rPr>
   </w:style>
-  <w:style w:type="paragraph" w:customStyle="1" w:styleId="HeaderFooter">
+  <w:style w:type="paragraph" w:styleId="HeaderFooter" w:customStyle="1">
     <w:name w:val="Header &amp; Footer"/>
     <w:pPr>
       <w:tabs>
@@ -2042,7 +2293,7 @@
       </w14:textOutline>
     </w:rPr>
   </w:style>
-  <w:style w:type="paragraph" w:customStyle="1" w:styleId="TableTitle1">
+  <w:style w:type="paragraph" w:styleId="TableTitle1" w:customStyle="1">
     <w:name w:val="Table Title 1"/>
     <w:pPr>
       <w:spacing w:before="240" w:after="80"/>
@@ -2060,20 +2311,20 @@
       </w14:textOutline>
     </w:rPr>
   </w:style>
-  <w:style w:type="character" w:customStyle="1" w:styleId="Heading1Char">
+  <w:style w:type="character" w:styleId="Heading1Char" w:customStyle="1">
     <w:name w:val="Heading 1 Char"/>
     <w:basedOn w:val="DefaultParagraphFont"/>
     <w:link w:val="Heading1"/>
     <w:uiPriority w:val="9"/>
     <w:rsid w:val="00924A6D"/>
     <w:rPr>
-      <w:rFonts w:asciiTheme="majorHAnsi" w:eastAsiaTheme="majorEastAsia" w:hAnsiTheme="majorHAnsi" w:cstheme="majorBidi"/>
+      <w:rFonts w:asciiTheme="majorHAnsi" w:hAnsiTheme="majorHAnsi" w:eastAsiaTheme="majorEastAsia" w:cstheme="majorBidi"/>
       <w:color w:val="0F4761" w:themeColor="accent1" w:themeShade="BF"/>
       <w:sz w:val="32"/>
       <w:szCs w:val="32"/>
     </w:rPr>
   </w:style>
-  <w:style w:type="character" w:customStyle="1" w:styleId="Heading3Char">
+  <w:style w:type="character" w:styleId="Heading3Char" w:customStyle="1">
     <w:name w:val="Heading 3 Char"/>
     <w:basedOn w:val="DefaultParagraphFont"/>
     <w:link w:val="Heading3"/>
@@ -2081,13 +2332,13 @@
     <w:semiHidden/>
     <w:rsid w:val="00AD0B53"/>
     <w:rPr>
-      <w:rFonts w:asciiTheme="majorHAnsi" w:eastAsiaTheme="majorEastAsia" w:hAnsiTheme="majorHAnsi" w:cstheme="majorBidi"/>
+      <w:rFonts w:asciiTheme="majorHAnsi" w:hAnsiTheme="majorHAnsi" w:eastAsiaTheme="majorEastAsia" w:cstheme="majorBidi"/>
       <w:color w:val="0A2F40" w:themeColor="accent1" w:themeShade="7F"/>
       <w:sz w:val="24"/>
       <w:szCs w:val="24"/>
     </w:rPr>
   </w:style>
-  <w:style w:type="character" w:customStyle="1" w:styleId="Heading2Char">
+  <w:style w:type="character" w:styleId="Heading2Char" w:customStyle="1">
     <w:name w:val="Heading 2 Char"/>
     <w:basedOn w:val="DefaultParagraphFont"/>
     <w:link w:val="Heading2"/>
@@ -2095,7 +2346,7 @@
     <w:semiHidden/>
     <w:rsid w:val="00AD0B53"/>
     <w:rPr>
-      <w:rFonts w:asciiTheme="majorHAnsi" w:eastAsiaTheme="majorEastAsia" w:hAnsiTheme="majorHAnsi" w:cstheme="majorBidi"/>
+      <w:rFonts w:asciiTheme="majorHAnsi" w:hAnsiTheme="majorHAnsi" w:eastAsiaTheme="majorEastAsia" w:cstheme="majorBidi"/>
       <w:color w:val="0F4761" w:themeColor="accent1" w:themeShade="BF"/>
       <w:sz w:val="26"/>
       <w:szCs w:val="26"/>
@@ -2115,7 +2366,7 @@
       </w:tabs>
     </w:pPr>
   </w:style>
-  <w:style w:type="character" w:customStyle="1" w:styleId="HeaderChar">
+  <w:style w:type="character" w:styleId="HeaderChar" w:customStyle="1">
     <w:name w:val="Header Char"/>
     <w:basedOn w:val="DefaultParagraphFont"/>
     <w:link w:val="Header"/>
@@ -2140,7 +2391,7 @@
       </w:tabs>
     </w:pPr>
   </w:style>
-  <w:style w:type="character" w:customStyle="1" w:styleId="FooterChar">
+  <w:style w:type="character" w:styleId="FooterChar" w:customStyle="1">
     <w:name w:val="Footer Char"/>
     <w:basedOn w:val="DefaultParagraphFont"/>
     <w:link w:val="Footer"/>
@@ -2158,12 +2409,12 @@
     <w:rsid w:val="00210AF6"/>
     <w:tblPr>
       <w:tblBorders>
-        <w:top w:val="single" w:sz="4" w:space="0" w:color="auto"/>
-        <w:left w:val="single" w:sz="4" w:space="0" w:color="auto"/>
-        <w:bottom w:val="single" w:sz="4" w:space="0" w:color="auto"/>
-        <w:right w:val="single" w:sz="4" w:space="0" w:color="auto"/>
-        <w:insideH w:val="single" w:sz="4" w:space="0" w:color="auto"/>
-        <w:insideV w:val="single" w:sz="4" w:space="0" w:color="auto"/>
+        <w:top w:val="single" w:color="auto" w:sz="4" w:space="0"/>
+        <w:left w:val="single" w:color="auto" w:sz="4" w:space="0"/>
+        <w:bottom w:val="single" w:color="auto" w:sz="4" w:space="0"/>
+        <w:right w:val="single" w:color="auto" w:sz="4" w:space="0"/>
+        <w:insideH w:val="single" w:color="auto" w:sz="4" w:space="0"/>
+        <w:insideV w:val="single" w:color="auto" w:sz="4" w:space="0"/>
       </w:tblBorders>
     </w:tblPr>
   </w:style>

</xml_diff>